<commit_message>
Added Business Rules explanation  based on User Stories
</commit_message>
<xml_diff>
--- a/02-Requirements/User Stories.docx
+++ b/02-Requirements/User Stories.docx
@@ -165,6 +165,9 @@
         <w:fldChar w:fldCharType="begin"/>
       </w:r>
       <w:r>
+        <w:rPr>
+          <w:lang w:val="en-US"/>
+        </w:rPr>
         <w:instrText xml:space="preserve"> INCLUDEPICTURE "https://m.media-amazon.com/images/I/51jJn3sDokL._AC_SY780_.jpg" \* MERGEFORMATINET </w:instrText>
       </w:r>
       <w:r>
@@ -325,359 +328,202 @@
     <w:p>
       <w:pPr>
         <w:spacing w:before="240" w:after="240"/>
-        <w:rPr>
-          <w:rFonts w:ascii="Arial" w:eastAsia="Times New Roman" w:hAnsi="Arial" w:cs="Arial"/>
-          <w:b/>
-          <w:bCs/>
-          <w:i/>
-          <w:iCs/>
-          <w:color w:val="000000"/>
-          <w:sz w:val="22"/>
-          <w:szCs w:val="22"/>
-          <w:lang w:val="en-US" w:eastAsia="es-MX"/>
+        <w:jc w:val="center"/>
+        <w:rPr>
+          <w:lang w:val="en-US"/>
         </w:rPr>
       </w:pPr>
       <w:r>
         <w:rPr>
-          <w:rFonts w:ascii="Arial" w:eastAsia="Times New Roman" w:hAnsi="Arial" w:cs="Arial"/>
-          <w:b/>
-          <w:bCs/>
-          <w:i/>
-          <w:iCs/>
-          <w:color w:val="000000"/>
-          <w:sz w:val="22"/>
-          <w:szCs w:val="22"/>
-          <w:lang w:val="en-US" w:eastAsia="es-MX"/>
-        </w:rPr>
-        <w:t>User Story 1</w:t>
-      </w:r>
-      <w:r>
-        <w:rPr>
-          <w:rFonts w:ascii="Arial" w:eastAsia="Times New Roman" w:hAnsi="Arial" w:cs="Arial"/>
-          <w:b/>
-          <w:bCs/>
-          <w:i/>
-          <w:iCs/>
-          <w:color w:val="000000"/>
-          <w:sz w:val="22"/>
-          <w:szCs w:val="22"/>
-          <w:lang w:val="en-US" w:eastAsia="es-MX"/>
-        </w:rPr>
-        <w:br/>
-      </w:r>
-      <w:r>
-        <w:rPr>
-          <w:rFonts w:ascii="Arial" w:eastAsia="Times New Roman" w:hAnsi="Arial" w:cs="Arial"/>
-          <w:i/>
-          <w:iCs/>
-          <w:color w:val="000000"/>
-          <w:sz w:val="22"/>
-          <w:szCs w:val="22"/>
-          <w:lang w:val="en-US" w:eastAsia="es-MX"/>
-        </w:rPr>
-        <w:t>As the Restaurant Owner</w:t>
-      </w:r>
-      <w:r>
-        <w:rPr>
-          <w:rFonts w:ascii="Arial" w:eastAsia="Times New Roman" w:hAnsi="Arial" w:cs="Arial"/>
-          <w:i/>
-          <w:iCs/>
-          <w:color w:val="000000"/>
-          <w:sz w:val="22"/>
-          <w:szCs w:val="22"/>
-          <w:lang w:val="en-US" w:eastAsia="es-MX"/>
-        </w:rPr>
-        <w:br/>
-        <w:t>I want to be able to create personal and secure users for the cashiers</w:t>
-      </w:r>
-      <w:r>
-        <w:rPr>
-          <w:rFonts w:ascii="Arial" w:eastAsia="Times New Roman" w:hAnsi="Arial" w:cs="Arial"/>
-          <w:i/>
-          <w:iCs/>
-          <w:color w:val="000000"/>
-          <w:sz w:val="22"/>
-          <w:szCs w:val="22"/>
-          <w:lang w:val="en-US" w:eastAsia="es-MX"/>
-        </w:rPr>
-        <w:br/>
-        <w:t>So that they can register sales and give Invoices to the clients</w:t>
+          <w:noProof/>
+          <w:lang w:val="en-US"/>
+        </w:rPr>
+        <w:drawing>
+          <wp:inline distT="0" distB="0" distL="0" distR="0" wp14:anchorId="0D170937" wp14:editId="39F98531">
+            <wp:extent cx="3846584" cy="2393343"/>
+            <wp:effectExtent l="0" t="0" r="1905" b="0"/>
+            <wp:docPr id="3" name="Imagen 3"/>
+            <wp:cNvGraphicFramePr>
+              <a:graphicFrameLocks xmlns:a="http://schemas.openxmlformats.org/drawingml/2006/main" noChangeAspect="1"/>
+            </wp:cNvGraphicFramePr>
+            <a:graphic xmlns:a="http://schemas.openxmlformats.org/drawingml/2006/main">
+              <a:graphicData uri="http://schemas.openxmlformats.org/drawingml/2006/picture">
+                <pic:pic xmlns:pic="http://schemas.openxmlformats.org/drawingml/2006/picture">
+                  <pic:nvPicPr>
+                    <pic:cNvPr id="1" name=""/>
+                    <pic:cNvPicPr/>
+                  </pic:nvPicPr>
+                  <pic:blipFill>
+                    <a:blip r:embed="rId6"/>
+                    <a:stretch>
+                      <a:fillRect/>
+                    </a:stretch>
+                  </pic:blipFill>
+                  <pic:spPr>
+                    <a:xfrm>
+                      <a:off x="0" y="0"/>
+                      <a:ext cx="3912592" cy="2434413"/>
+                    </a:xfrm>
+                    <a:prstGeom prst="rect">
+                      <a:avLst/>
+                    </a:prstGeom>
+                  </pic:spPr>
+                </pic:pic>
+              </a:graphicData>
+            </a:graphic>
+          </wp:inline>
+        </w:drawing>
       </w:r>
     </w:p>
     <w:p>
       <w:pPr>
         <w:spacing w:before="240" w:after="240"/>
-        <w:rPr>
-          <w:rFonts w:ascii="Arial" w:eastAsia="Times New Roman" w:hAnsi="Arial" w:cs="Arial"/>
-          <w:b/>
-          <w:bCs/>
-          <w:i/>
-          <w:iCs/>
-          <w:color w:val="000000"/>
-          <w:sz w:val="22"/>
-          <w:szCs w:val="22"/>
-          <w:lang w:val="en-US" w:eastAsia="es-MX"/>
+        <w:jc w:val="center"/>
+        <w:rPr>
+          <w:lang w:val="en-US"/>
         </w:rPr>
       </w:pPr>
       <w:r>
         <w:rPr>
-          <w:rFonts w:ascii="Arial" w:eastAsia="Times New Roman" w:hAnsi="Arial" w:cs="Arial"/>
-          <w:b/>
-          <w:bCs/>
-          <w:i/>
-          <w:iCs/>
-          <w:color w:val="000000"/>
-          <w:sz w:val="22"/>
-          <w:szCs w:val="22"/>
-          <w:lang w:val="en-US" w:eastAsia="es-MX"/>
-        </w:rPr>
-        <w:t xml:space="preserve">User Story 2 </w:t>
-      </w:r>
-      <w:r>
-        <w:rPr>
-          <w:rFonts w:ascii="Arial" w:eastAsia="Times New Roman" w:hAnsi="Arial" w:cs="Arial"/>
-          <w:b/>
-          <w:bCs/>
-          <w:i/>
-          <w:iCs/>
-          <w:color w:val="000000"/>
-          <w:sz w:val="22"/>
-          <w:szCs w:val="22"/>
-          <w:lang w:val="en-US" w:eastAsia="es-MX"/>
-        </w:rPr>
-        <w:br/>
-      </w:r>
-      <w:r>
-        <w:rPr>
-          <w:rFonts w:ascii="Arial" w:eastAsia="Times New Roman" w:hAnsi="Arial" w:cs="Arial"/>
-          <w:i/>
-          <w:iCs/>
-          <w:color w:val="000000"/>
-          <w:sz w:val="22"/>
-          <w:szCs w:val="22"/>
-          <w:lang w:val="en-US" w:eastAsia="es-MX"/>
-        </w:rPr>
-        <w:t>As the Restaurant Owner</w:t>
-      </w:r>
-      <w:r>
-        <w:rPr>
-          <w:rFonts w:ascii="Arial" w:eastAsia="Times New Roman" w:hAnsi="Arial" w:cs="Arial"/>
-          <w:i/>
-          <w:iCs/>
-          <w:color w:val="000000"/>
-          <w:sz w:val="22"/>
-          <w:szCs w:val="22"/>
-          <w:lang w:val="en-US" w:eastAsia="es-MX"/>
-        </w:rPr>
-        <w:br/>
-        <w:t>I want to be able to manage the restaurant menu</w:t>
-      </w:r>
-      <w:r>
-        <w:rPr>
-          <w:rFonts w:ascii="Arial" w:eastAsia="Times New Roman" w:hAnsi="Arial" w:cs="Arial"/>
-          <w:i/>
-          <w:iCs/>
-          <w:color w:val="000000"/>
-          <w:sz w:val="22"/>
-          <w:szCs w:val="22"/>
-          <w:lang w:val="en-US" w:eastAsia="es-MX"/>
-        </w:rPr>
-        <w:br/>
-        <w:t>So that Invoices have the details of items that were bought</w:t>
+          <w:noProof/>
+          <w:lang w:val="en-US"/>
+        </w:rPr>
+        <w:lastRenderedPageBreak/>
+        <w:drawing>
+          <wp:inline distT="0" distB="0" distL="0" distR="0" wp14:anchorId="58896511" wp14:editId="78112512">
+            <wp:extent cx="3657600" cy="2275757"/>
+            <wp:effectExtent l="0" t="0" r="0" b="0"/>
+            <wp:docPr id="4" name="Imagen 4"/>
+            <wp:cNvGraphicFramePr>
+              <a:graphicFrameLocks xmlns:a="http://schemas.openxmlformats.org/drawingml/2006/main" noChangeAspect="1"/>
+            </wp:cNvGraphicFramePr>
+            <a:graphic xmlns:a="http://schemas.openxmlformats.org/drawingml/2006/main">
+              <a:graphicData uri="http://schemas.openxmlformats.org/drawingml/2006/picture">
+                <pic:pic xmlns:pic="http://schemas.openxmlformats.org/drawingml/2006/picture">
+                  <pic:nvPicPr>
+                    <pic:cNvPr id="1" name=""/>
+                    <pic:cNvPicPr/>
+                  </pic:nvPicPr>
+                  <pic:blipFill>
+                    <a:blip r:embed="rId7"/>
+                    <a:stretch>
+                      <a:fillRect/>
+                    </a:stretch>
+                  </pic:blipFill>
+                  <pic:spPr>
+                    <a:xfrm>
+                      <a:off x="0" y="0"/>
+                      <a:ext cx="3671605" cy="2284471"/>
+                    </a:xfrm>
+                    <a:prstGeom prst="rect">
+                      <a:avLst/>
+                    </a:prstGeom>
+                  </pic:spPr>
+                </pic:pic>
+              </a:graphicData>
+            </a:graphic>
+          </wp:inline>
+        </w:drawing>
       </w:r>
     </w:p>
     <w:p>
       <w:pPr>
         <w:spacing w:before="240" w:after="240"/>
-        <w:rPr>
-          <w:rFonts w:ascii="Arial" w:eastAsia="Times New Roman" w:hAnsi="Arial" w:cs="Arial"/>
-          <w:b/>
-          <w:bCs/>
-          <w:i/>
-          <w:iCs/>
-          <w:color w:val="000000"/>
-          <w:sz w:val="22"/>
-          <w:szCs w:val="22"/>
-          <w:lang w:val="en-US" w:eastAsia="es-MX"/>
+        <w:jc w:val="center"/>
+        <w:rPr>
+          <w:lang w:val="en-US"/>
         </w:rPr>
       </w:pPr>
       <w:r>
         <w:rPr>
-          <w:rFonts w:ascii="Arial" w:eastAsia="Times New Roman" w:hAnsi="Arial" w:cs="Arial"/>
-          <w:b/>
-          <w:bCs/>
-          <w:i/>
-          <w:iCs/>
-          <w:color w:val="000000"/>
-          <w:sz w:val="22"/>
-          <w:szCs w:val="22"/>
-          <w:lang w:val="en-US" w:eastAsia="es-MX"/>
-        </w:rPr>
-        <w:t>User Story 3</w:t>
-      </w:r>
-      <w:r>
-        <w:rPr>
-          <w:rFonts w:ascii="Arial" w:eastAsia="Times New Roman" w:hAnsi="Arial" w:cs="Arial"/>
-          <w:b/>
-          <w:bCs/>
-          <w:i/>
-          <w:iCs/>
-          <w:color w:val="000000"/>
-          <w:sz w:val="22"/>
-          <w:szCs w:val="22"/>
-          <w:lang w:val="en-US" w:eastAsia="es-MX"/>
-        </w:rPr>
-        <w:br/>
-      </w:r>
-      <w:r>
-        <w:rPr>
-          <w:rFonts w:ascii="Arial" w:eastAsia="Times New Roman" w:hAnsi="Arial" w:cs="Arial"/>
-          <w:i/>
-          <w:iCs/>
-          <w:color w:val="000000"/>
-          <w:sz w:val="22"/>
-          <w:szCs w:val="22"/>
-          <w:lang w:val="en-US" w:eastAsia="es-MX"/>
-        </w:rPr>
-        <w:t>As the Cashier</w:t>
-      </w:r>
-      <w:r>
-        <w:rPr>
-          <w:rFonts w:ascii="Arial" w:eastAsia="Times New Roman" w:hAnsi="Arial" w:cs="Arial"/>
-          <w:i/>
-          <w:iCs/>
-          <w:color w:val="000000"/>
-          <w:sz w:val="22"/>
-          <w:szCs w:val="22"/>
-          <w:lang w:val="en-US" w:eastAsia="es-MX"/>
-        </w:rPr>
-        <w:br/>
-        <w:t>I want t</w:t>
-      </w:r>
-      <w:r>
-        <w:rPr>
-          <w:rFonts w:ascii="Arial" w:eastAsia="Times New Roman" w:hAnsi="Arial" w:cs="Arial"/>
-          <w:i/>
-          <w:iCs/>
-          <w:color w:val="000000"/>
-          <w:sz w:val="22"/>
-          <w:szCs w:val="22"/>
-          <w:lang w:val="en-US" w:eastAsia="es-MX"/>
-        </w:rPr>
-        <w:t>o be able to create and search clients by their ID or RUC</w:t>
-      </w:r>
-      <w:r>
-        <w:rPr>
-          <w:rFonts w:ascii="Arial" w:eastAsia="Times New Roman" w:hAnsi="Arial" w:cs="Arial"/>
-          <w:i/>
-          <w:iCs/>
-          <w:color w:val="000000"/>
-          <w:sz w:val="22"/>
-          <w:szCs w:val="22"/>
-          <w:lang w:val="en-US" w:eastAsia="es-MX"/>
-        </w:rPr>
-        <w:br/>
-        <w:t>So that I can associate them to the Invoice</w:t>
+          <w:noProof/>
+          <w:lang w:val="en-US"/>
+        </w:rPr>
+        <w:drawing>
+          <wp:inline distT="0" distB="0" distL="0" distR="0" wp14:anchorId="3C6C1859" wp14:editId="2AFB01D0">
+            <wp:extent cx="3649649" cy="2270810"/>
+            <wp:effectExtent l="0" t="0" r="0" b="2540"/>
+            <wp:docPr id="5" name="Imagen 5"/>
+            <wp:cNvGraphicFramePr>
+              <a:graphicFrameLocks xmlns:a="http://schemas.openxmlformats.org/drawingml/2006/main" noChangeAspect="1"/>
+            </wp:cNvGraphicFramePr>
+            <a:graphic xmlns:a="http://schemas.openxmlformats.org/drawingml/2006/main">
+              <a:graphicData uri="http://schemas.openxmlformats.org/drawingml/2006/picture">
+                <pic:pic xmlns:pic="http://schemas.openxmlformats.org/drawingml/2006/picture">
+                  <pic:nvPicPr>
+                    <pic:cNvPr id="1" name=""/>
+                    <pic:cNvPicPr/>
+                  </pic:nvPicPr>
+                  <pic:blipFill>
+                    <a:blip r:embed="rId8"/>
+                    <a:stretch>
+                      <a:fillRect/>
+                    </a:stretch>
+                  </pic:blipFill>
+                  <pic:spPr>
+                    <a:xfrm>
+                      <a:off x="0" y="0"/>
+                      <a:ext cx="3665057" cy="2280397"/>
+                    </a:xfrm>
+                    <a:prstGeom prst="rect">
+                      <a:avLst/>
+                    </a:prstGeom>
+                  </pic:spPr>
+                </pic:pic>
+              </a:graphicData>
+            </a:graphic>
+          </wp:inline>
+        </w:drawing>
       </w:r>
     </w:p>
     <w:p>
       <w:pPr>
         <w:spacing w:before="240" w:after="240"/>
+        <w:jc w:val="center"/>
         <w:rPr>
           <w:lang w:val="en-US"/>
         </w:rPr>
       </w:pPr>
       <w:r>
         <w:rPr>
-          <w:rFonts w:ascii="Arial" w:eastAsia="Times New Roman" w:hAnsi="Arial" w:cs="Arial"/>
-          <w:b/>
-          <w:bCs/>
-          <w:i/>
-          <w:iCs/>
-          <w:color w:val="000000"/>
-          <w:sz w:val="22"/>
-          <w:szCs w:val="22"/>
-          <w:lang w:val="en-US" w:eastAsia="es-MX"/>
-        </w:rPr>
-        <w:t>User Story 4</w:t>
-      </w:r>
-      <w:r>
-        <w:rPr>
-          <w:rFonts w:ascii="Arial" w:eastAsia="Times New Roman" w:hAnsi="Arial" w:cs="Arial"/>
-          <w:b/>
-          <w:bCs/>
-          <w:i/>
-          <w:iCs/>
-          <w:color w:val="000000"/>
-          <w:sz w:val="22"/>
-          <w:szCs w:val="22"/>
-          <w:lang w:val="en-US" w:eastAsia="es-MX"/>
-        </w:rPr>
-        <w:br/>
-      </w:r>
-      <w:r>
-        <w:rPr>
-          <w:rFonts w:ascii="Arial" w:eastAsia="Times New Roman" w:hAnsi="Arial" w:cs="Arial"/>
-          <w:i/>
-          <w:iCs/>
-          <w:color w:val="000000"/>
-          <w:sz w:val="22"/>
-          <w:szCs w:val="22"/>
-          <w:lang w:val="en-US" w:eastAsia="es-MX"/>
-        </w:rPr>
-        <w:t>As the Cashier</w:t>
-      </w:r>
-      <w:r>
-        <w:rPr>
-          <w:rFonts w:ascii="Arial" w:eastAsia="Times New Roman" w:hAnsi="Arial" w:cs="Arial"/>
-          <w:i/>
-          <w:iCs/>
-          <w:color w:val="000000"/>
-          <w:sz w:val="22"/>
-          <w:szCs w:val="22"/>
-          <w:lang w:val="en-US" w:eastAsia="es-MX"/>
-        </w:rPr>
-        <w:br/>
-        <w:t xml:space="preserve">I want to be able to generate a detailed Invoice and send it by </w:t>
-      </w:r>
-      <w:proofErr w:type="gramStart"/>
-      <w:r>
-        <w:rPr>
-          <w:rFonts w:ascii="Arial" w:eastAsia="Times New Roman" w:hAnsi="Arial" w:cs="Arial"/>
-          <w:i/>
-          <w:iCs/>
-          <w:color w:val="000000"/>
-          <w:sz w:val="22"/>
-          <w:szCs w:val="22"/>
-          <w:lang w:val="en-US" w:eastAsia="es-MX"/>
-        </w:rPr>
-        <w:t>Email</w:t>
-      </w:r>
-      <w:proofErr w:type="gramEnd"/>
-      <w:r>
-        <w:rPr>
-          <w:rFonts w:ascii="Arial" w:eastAsia="Times New Roman" w:hAnsi="Arial" w:cs="Arial"/>
-          <w:i/>
-          <w:iCs/>
-          <w:color w:val="000000"/>
-          <w:sz w:val="22"/>
-          <w:szCs w:val="22"/>
-          <w:lang w:val="en-US" w:eastAsia="es-MX"/>
-        </w:rPr>
-        <w:br/>
-        <w:t>So that the Client has the Invoice</w:t>
-      </w:r>
-      <w:r>
-        <w:rPr>
-          <w:rFonts w:ascii="Arial" w:eastAsia="Times New Roman" w:hAnsi="Arial" w:cs="Arial"/>
-          <w:b/>
-          <w:bCs/>
-          <w:color w:val="000000"/>
-          <w:sz w:val="22"/>
-          <w:szCs w:val="22"/>
-          <w:lang w:val="en-US" w:eastAsia="es-MX"/>
-        </w:rPr>
-        <w:br/>
+          <w:noProof/>
+          <w:lang w:val="en-US"/>
+        </w:rPr>
+        <w:drawing>
+          <wp:inline distT="0" distB="0" distL="0" distR="0" wp14:anchorId="3F120507" wp14:editId="6EA63BBD">
+            <wp:extent cx="3616554" cy="2250219"/>
+            <wp:effectExtent l="0" t="0" r="3175" b="0"/>
+            <wp:docPr id="6" name="Imagen 6"/>
+            <wp:cNvGraphicFramePr>
+              <a:graphicFrameLocks xmlns:a="http://schemas.openxmlformats.org/drawingml/2006/main" noChangeAspect="1"/>
+            </wp:cNvGraphicFramePr>
+            <a:graphic xmlns:a="http://schemas.openxmlformats.org/drawingml/2006/main">
+              <a:graphicData uri="http://schemas.openxmlformats.org/drawingml/2006/picture">
+                <pic:pic xmlns:pic="http://schemas.openxmlformats.org/drawingml/2006/picture">
+                  <pic:nvPicPr>
+                    <pic:cNvPr id="1" name=""/>
+                    <pic:cNvPicPr/>
+                  </pic:nvPicPr>
+                  <pic:blipFill>
+                    <a:blip r:embed="rId9"/>
+                    <a:stretch>
+                      <a:fillRect/>
+                    </a:stretch>
+                  </pic:blipFill>
+                  <pic:spPr>
+                    <a:xfrm>
+                      <a:off x="0" y="0"/>
+                      <a:ext cx="3661664" cy="2278286"/>
+                    </a:xfrm>
+                    <a:prstGeom prst="rect">
+                      <a:avLst/>
+                    </a:prstGeom>
+                  </pic:spPr>
+                </pic:pic>
+              </a:graphicData>
+            </a:graphic>
+          </wp:inline>
+        </w:drawing>
       </w:r>
     </w:p>
     <w:sectPr>

</xml_diff>